<commit_message>
Introduction and Project Plan edit
</commit_message>
<xml_diff>
--- a/TemplateRequirements.docx
+++ b/TemplateRequirements.docx
@@ -13,7 +13,6 @@
           <w:docPartUnique/>
         </w:docPartObj>
       </w:sdtPr>
-      <w:sdtEndPr/>
       <w:sdtContent>
         <w:p>
           <w:pPr>
@@ -94,7 +93,6 @@
                                     <w:dataBinding w:prefixMappings="xmlns:ns0='http://purl.org/dc/elements/1.1/' xmlns:ns1='http://schemas.openxmlformats.org/package/2006/metadata/core-properties' " w:xpath="/ns1:coreProperties[1]/ns0:title[1]" w:storeItemID="{6C3C8BC8-F283-45AE-878A-BAB7291924A1}"/>
                                     <w:text/>
                                   </w:sdtPr>
-                                  <w:sdtEndPr/>
                                   <w:sdtContent>
                                     <w:r>
                                       <w:rPr>
@@ -111,10 +109,7 @@
                                   <w:pStyle w:val="Abstract"/>
                                 </w:pPr>
                                 <w:r>
-                                  <w:t>Date:</w:t>
-                                </w:r>
-                                <w:r>
-                                  <w:t xml:space="preserve"> 10/29/2018</w:t>
+                                  <w:t>Date: 10/29/2018</w:t>
                                 </w:r>
                               </w:p>
                               <w:p>
@@ -136,7 +131,6 @@
                                   <w:dataBinding w:prefixMappings="xmlns:ns0='http://schemas.microsoft.com/office/2006/coverPageProps'" w:xpath="/ns0:CoverPageProperties[1]/ns0:Abstract[1]" w:storeItemID="{55AF091B-3C7A-41E3-B477-F2FDAA23CFDA}"/>
                                   <w:text/>
                                 </w:sdtPr>
-                                <w:sdtEndPr/>
                                 <w:sdtContent>
                                   <w:p>
                                     <w:pPr>
@@ -200,7 +194,6 @@
                               <w:dataBinding w:prefixMappings="xmlns:ns0='http://purl.org/dc/elements/1.1/' xmlns:ns1='http://schemas.openxmlformats.org/package/2006/metadata/core-properties' " w:xpath="/ns1:coreProperties[1]/ns0:title[1]" w:storeItemID="{6C3C8BC8-F283-45AE-878A-BAB7291924A1}"/>
                               <w:text/>
                             </w:sdtPr>
-                            <w:sdtEndPr/>
                             <w:sdtContent>
                               <w:r>
                                 <w:rPr>
@@ -217,10 +210,7 @@
                             <w:pStyle w:val="Abstract"/>
                           </w:pPr>
                           <w:r>
-                            <w:t>Date:</w:t>
-                          </w:r>
-                          <w:r>
-                            <w:t xml:space="preserve"> 10/29/2018</w:t>
+                            <w:t>Date: 10/29/2018</w:t>
                           </w:r>
                         </w:p>
                         <w:p>
@@ -242,7 +232,6 @@
                             <w:dataBinding w:prefixMappings="xmlns:ns0='http://schemas.microsoft.com/office/2006/coverPageProps'" w:xpath="/ns0:CoverPageProperties[1]/ns0:Abstract[1]" w:storeItemID="{55AF091B-3C7A-41E3-B477-F2FDAA23CFDA}"/>
                             <w:text/>
                           </w:sdtPr>
-                          <w:sdtEndPr/>
                           <w:sdtContent>
                             <w:p>
                               <w:pPr>
@@ -446,10 +435,7 @@
                                 </w:r>
                               </w:p>
                               <w:p/>
-                              <w:p>
-                                <w:bookmarkStart w:id="0" w:name="_GoBack"/>
-                                <w:bookmarkEnd w:id="0"/>
-                              </w:p>
+                              <w:p/>
                             </w:txbxContent>
                           </wps:txbx>
                           <wps:bodyPr rot="0" spcFirstLastPara="0" vertOverflow="overflow" horzOverflow="overflow" vert="horz" wrap="square" lIns="0" tIns="0" rIns="0" bIns="0" numCol="1" spcCol="0" rtlCol="0" fromWordArt="0" anchor="t" anchorCtr="0" forceAA="0" compatLnSpc="1">
@@ -583,10 +569,7 @@
                           </w:r>
                         </w:p>
                         <w:p/>
-                        <w:p>
-                          <w:bookmarkStart w:id="1" w:name="_GoBack"/>
-                          <w:bookmarkEnd w:id="1"/>
-                        </w:p>
+                        <w:p/>
                       </w:txbxContent>
                     </v:textbox>
                     <w10:wrap type="topAndBottom" anchorx="page" anchory="page"/>
@@ -3423,12 +3406,12 @@
           <w:numId w:val="27"/>
         </w:numPr>
       </w:pPr>
-      <w:bookmarkStart w:id="2" w:name="_Toc410643945"/>
+      <w:bookmarkStart w:id="0" w:name="_Toc410643945"/>
       <w:r>
         <w:lastRenderedPageBreak/>
         <w:t>Introduction</w:t>
       </w:r>
-      <w:bookmarkEnd w:id="2"/>
+      <w:bookmarkEnd w:id="0"/>
     </w:p>
     <w:p>
       <w:pPr>
@@ -3438,21 +3421,43 @@
           <w:numId w:val="27"/>
         </w:numPr>
       </w:pPr>
-      <w:bookmarkStart w:id="3" w:name="_Toc410643946"/>
+      <w:bookmarkStart w:id="1" w:name="_Toc410643946"/>
       <w:r>
         <w:t xml:space="preserve">Project </w:t>
       </w:r>
       <w:r>
         <w:t>Objective</w:t>
       </w:r>
-      <w:bookmarkEnd w:id="3"/>
+      <w:bookmarkEnd w:id="1"/>
     </w:p>
     <w:p>
       <w:pPr>
         <w:ind w:left="720"/>
+        <w:rPr>
+          <w:rFonts w:ascii="Times New Roman" w:hAnsi="Times New Roman" w:cs="Times New Roman"/>
+          <w:sz w:val="24"/>
+        </w:rPr>
       </w:pPr>
       <w:r>
-        <w:t>Prose.</w:t>
+        <w:rPr>
+          <w:rFonts w:ascii="Times New Roman" w:hAnsi="Times New Roman" w:cs="Times New Roman"/>
+          <w:sz w:val="24"/>
+        </w:rPr>
+        <w:t>To develop a website that provides a user-friendly atmosphere to UNCW students for aiding in the process of making efficient class schedules. This project will take in a number of course subjects with associating course numbers and then generate a schedule based on those constraints and others specified criteria by the user. The result will be a course schedule displayed to the user with no</w:t>
+      </w:r>
+      <w:r>
+        <w:rPr>
+          <w:rFonts w:ascii="Times New Roman" w:hAnsi="Times New Roman" w:cs="Times New Roman"/>
+          <w:sz w:val="24"/>
+        </w:rPr>
+        <w:t xml:space="preserve"> time</w:t>
+      </w:r>
+      <w:r>
+        <w:rPr>
+          <w:rFonts w:ascii="Times New Roman" w:hAnsi="Times New Roman" w:cs="Times New Roman"/>
+          <w:sz w:val="24"/>
+        </w:rPr>
+        <w:t xml:space="preserve"> conflicts, if possible.</w:t>
       </w:r>
     </w:p>
     <w:p/>
@@ -3464,18 +3469,121 @@
           <w:numId w:val="27"/>
         </w:numPr>
       </w:pPr>
-      <w:bookmarkStart w:id="4" w:name="_Toc410643947"/>
+      <w:bookmarkStart w:id="2" w:name="_Toc410643947"/>
       <w:r>
-        <w:t>Procject ScoPe</w:t>
+        <w:t>Project ScoPe</w:t>
       </w:r>
-      <w:bookmarkEnd w:id="4"/>
+      <w:bookmarkEnd w:id="2"/>
     </w:p>
     <w:p>
       <w:pPr>
         <w:ind w:left="720"/>
+        <w:rPr>
+          <w:rFonts w:ascii="Times New Roman" w:hAnsi="Times New Roman" w:cs="Times New Roman"/>
+          <w:sz w:val="24"/>
+        </w:rPr>
       </w:pPr>
       <w:r>
-        <w:t>Prose.</w:t>
+        <w:rPr>
+          <w:rFonts w:ascii="Times New Roman" w:hAnsi="Times New Roman" w:cs="Times New Roman"/>
+          <w:sz w:val="24"/>
+        </w:rPr>
+        <w:t xml:space="preserve">Making a schedule every semester is something you can not avoid when being a college student. The process of generating a schedule that has no conflicts and fits </w:t>
+      </w:r>
+      <w:proofErr w:type="gramStart"/>
+      <w:r>
+        <w:rPr>
+          <w:rFonts w:ascii="Times New Roman" w:hAnsi="Times New Roman" w:cs="Times New Roman"/>
+          <w:sz w:val="24"/>
+        </w:rPr>
+        <w:t xml:space="preserve">all </w:t>
+      </w:r>
+      <w:r>
+        <w:rPr>
+          <w:rFonts w:ascii="Times New Roman" w:hAnsi="Times New Roman" w:cs="Times New Roman"/>
+          <w:sz w:val="24"/>
+        </w:rPr>
+        <w:t>of</w:t>
+      </w:r>
+      <w:proofErr w:type="gramEnd"/>
+      <w:r>
+        <w:rPr>
+          <w:rFonts w:ascii="Times New Roman" w:hAnsi="Times New Roman" w:cs="Times New Roman"/>
+          <w:sz w:val="24"/>
+        </w:rPr>
+        <w:t xml:space="preserve"> </w:t>
+      </w:r>
+      <w:r>
+        <w:rPr>
+          <w:rFonts w:ascii="Times New Roman" w:hAnsi="Times New Roman" w:cs="Times New Roman"/>
+          <w:sz w:val="24"/>
+        </w:rPr>
+        <w:t xml:space="preserve">the </w:t>
+      </w:r>
+      <w:r>
+        <w:rPr>
+          <w:rFonts w:ascii="Times New Roman" w:hAnsi="Times New Roman" w:cs="Times New Roman"/>
+          <w:sz w:val="24"/>
+        </w:rPr>
+        <w:t>students’</w:t>
+      </w:r>
+      <w:r>
+        <w:rPr>
+          <w:rFonts w:ascii="Times New Roman" w:hAnsi="Times New Roman" w:cs="Times New Roman"/>
+          <w:sz w:val="24"/>
+        </w:rPr>
+        <w:t xml:space="preserve"> needs is a very time-consuming process. The current process consists of writing classes down on paper and manual checking conflicts by comparing them against other classes on </w:t>
+      </w:r>
+      <w:proofErr w:type="spellStart"/>
+      <w:r>
+        <w:rPr>
+          <w:rFonts w:ascii="Times New Roman" w:hAnsi="Times New Roman" w:cs="Times New Roman"/>
+          <w:sz w:val="24"/>
+        </w:rPr>
+        <w:t>SeaNet</w:t>
+      </w:r>
+      <w:proofErr w:type="spellEnd"/>
+      <w:r>
+        <w:rPr>
+          <w:rFonts w:ascii="Times New Roman" w:hAnsi="Times New Roman" w:cs="Times New Roman"/>
+          <w:sz w:val="24"/>
+        </w:rPr>
+        <w:t xml:space="preserve">. With this tool, we hope to reduce time spent finding the perfect schedule by taking this burden off the students </w:t>
+      </w:r>
+      <w:r>
+        <w:rPr>
+          <w:rFonts w:ascii="Times New Roman" w:hAnsi="Times New Roman" w:cs="Times New Roman"/>
+          <w:sz w:val="24"/>
+        </w:rPr>
+        <w:t>a</w:t>
+      </w:r>
+      <w:r>
+        <w:rPr>
+          <w:rFonts w:ascii="Times New Roman" w:hAnsi="Times New Roman" w:cs="Times New Roman"/>
+          <w:sz w:val="24"/>
+        </w:rPr>
+        <w:t>nd implementing</w:t>
+      </w:r>
+      <w:r>
+        <w:rPr>
+          <w:rFonts w:ascii="Times New Roman" w:hAnsi="Times New Roman" w:cs="Times New Roman"/>
+          <w:sz w:val="24"/>
+        </w:rPr>
+        <w:t xml:space="preserve"> this problem</w:t>
+      </w:r>
+      <w:r>
+        <w:rPr>
+          <w:rFonts w:ascii="Times New Roman" w:hAnsi="Times New Roman" w:cs="Times New Roman"/>
+          <w:sz w:val="24"/>
+        </w:rPr>
+        <w:t xml:space="preserve"> into our own unique algorithm.</w:t>
+      </w:r>
+      <w:r>
+        <w:rPr>
+          <w:rFonts w:ascii="Times New Roman" w:hAnsi="Times New Roman" w:cs="Times New Roman"/>
+          <w:sz w:val="24"/>
+        </w:rPr>
+        <w:t xml:space="preserve"> Once our algorithm finds an optimal schedule, if one exists, the user will be presented with all their desired courses in a structured weekly format.</w:t>
       </w:r>
     </w:p>
     <w:p>
@@ -3486,11 +3594,231 @@
           <w:numId w:val="27"/>
         </w:numPr>
       </w:pPr>
-      <w:bookmarkStart w:id="5" w:name="_Toc410643948"/>
+      <w:bookmarkStart w:id="3" w:name="_Toc410643948"/>
       <w:r>
         <w:t>Success Criteria</w:t>
       </w:r>
-      <w:bookmarkEnd w:id="5"/>
+      <w:bookmarkEnd w:id="3"/>
+    </w:p>
+    <w:p>
+      <w:pPr>
+        <w:pStyle w:val="ListParagraph"/>
+        <w:numPr>
+          <w:ilvl w:val="0"/>
+          <w:numId w:val="33"/>
+        </w:numPr>
+        <w:rPr>
+          <w:rFonts w:ascii="Times New Roman" w:hAnsi="Times New Roman" w:cs="Times New Roman"/>
+          <w:sz w:val="24"/>
+          <w:szCs w:val="24"/>
+        </w:rPr>
+      </w:pPr>
+      <w:r>
+        <w:rPr>
+          <w:rFonts w:ascii="Times New Roman" w:hAnsi="Times New Roman" w:cs="Times New Roman"/>
+          <w:sz w:val="24"/>
+          <w:szCs w:val="24"/>
+        </w:rPr>
+        <w:t xml:space="preserve">Use standalone application to gather information from </w:t>
+      </w:r>
+      <w:proofErr w:type="spellStart"/>
+      <w:r>
+        <w:rPr>
+          <w:rFonts w:ascii="Times New Roman" w:hAnsi="Times New Roman" w:cs="Times New Roman"/>
+          <w:sz w:val="24"/>
+          <w:szCs w:val="24"/>
+        </w:rPr>
+        <w:t>SeaNet</w:t>
+      </w:r>
+      <w:proofErr w:type="spellEnd"/>
+    </w:p>
+    <w:p>
+      <w:pPr>
+        <w:pStyle w:val="ListParagraph"/>
+        <w:numPr>
+          <w:ilvl w:val="0"/>
+          <w:numId w:val="33"/>
+        </w:numPr>
+        <w:rPr>
+          <w:rFonts w:ascii="Times New Roman" w:hAnsi="Times New Roman" w:cs="Times New Roman"/>
+          <w:sz w:val="24"/>
+          <w:szCs w:val="24"/>
+        </w:rPr>
+      </w:pPr>
+      <w:r>
+        <w:rPr>
+          <w:rFonts w:ascii="Times New Roman" w:hAnsi="Times New Roman" w:cs="Times New Roman"/>
+          <w:sz w:val="24"/>
+          <w:szCs w:val="24"/>
+        </w:rPr>
+        <w:t xml:space="preserve">Update database with </w:t>
+      </w:r>
+      <w:proofErr w:type="spellStart"/>
+      <w:r>
+        <w:rPr>
+          <w:rFonts w:ascii="Times New Roman" w:hAnsi="Times New Roman" w:cs="Times New Roman"/>
+          <w:sz w:val="24"/>
+          <w:szCs w:val="24"/>
+        </w:rPr>
+        <w:t>SeaNet</w:t>
+      </w:r>
+      <w:proofErr w:type="spellEnd"/>
+      <w:r>
+        <w:rPr>
+          <w:rFonts w:ascii="Times New Roman" w:hAnsi="Times New Roman" w:cs="Times New Roman"/>
+          <w:sz w:val="24"/>
+          <w:szCs w:val="24"/>
+        </w:rPr>
+        <w:t xml:space="preserve"> information</w:t>
+      </w:r>
+    </w:p>
+    <w:p>
+      <w:pPr>
+        <w:pStyle w:val="ListParagraph"/>
+        <w:numPr>
+          <w:ilvl w:val="0"/>
+          <w:numId w:val="33"/>
+        </w:numPr>
+        <w:rPr>
+          <w:rFonts w:ascii="Times New Roman" w:hAnsi="Times New Roman" w:cs="Times New Roman"/>
+          <w:sz w:val="24"/>
+          <w:szCs w:val="24"/>
+        </w:rPr>
+      </w:pPr>
+      <w:r>
+        <w:rPr>
+          <w:rFonts w:ascii="Times New Roman" w:hAnsi="Times New Roman" w:cs="Times New Roman"/>
+          <w:sz w:val="24"/>
+          <w:szCs w:val="24"/>
+        </w:rPr>
+        <w:t>Have a functional website</w:t>
+      </w:r>
+    </w:p>
+    <w:p>
+      <w:pPr>
+        <w:pStyle w:val="ListParagraph"/>
+        <w:numPr>
+          <w:ilvl w:val="0"/>
+          <w:numId w:val="33"/>
+        </w:numPr>
+        <w:rPr>
+          <w:rFonts w:ascii="Times New Roman" w:hAnsi="Times New Roman" w:cs="Times New Roman"/>
+          <w:sz w:val="24"/>
+          <w:szCs w:val="24"/>
+        </w:rPr>
+      </w:pPr>
+      <w:r>
+        <w:rPr>
+          <w:rFonts w:ascii="Times New Roman" w:hAnsi="Times New Roman" w:cs="Times New Roman"/>
+          <w:sz w:val="24"/>
+          <w:szCs w:val="24"/>
+        </w:rPr>
+        <w:t>Take user input for desired courses</w:t>
+      </w:r>
+    </w:p>
+    <w:p>
+      <w:pPr>
+        <w:pStyle w:val="ListParagraph"/>
+        <w:numPr>
+          <w:ilvl w:val="0"/>
+          <w:numId w:val="33"/>
+        </w:numPr>
+        <w:rPr>
+          <w:rFonts w:ascii="Times New Roman" w:hAnsi="Times New Roman" w:cs="Times New Roman"/>
+          <w:sz w:val="24"/>
+          <w:szCs w:val="24"/>
+        </w:rPr>
+      </w:pPr>
+      <w:r>
+        <w:rPr>
+          <w:rFonts w:ascii="Times New Roman" w:hAnsi="Times New Roman" w:cs="Times New Roman"/>
+          <w:sz w:val="24"/>
+          <w:szCs w:val="24"/>
+        </w:rPr>
+        <w:t xml:space="preserve">Return a </w:t>
+      </w:r>
+      <w:r>
+        <w:rPr>
+          <w:rFonts w:ascii="Times New Roman" w:hAnsi="Times New Roman" w:cs="Times New Roman"/>
+          <w:sz w:val="24"/>
+          <w:szCs w:val="24"/>
+        </w:rPr>
+        <w:t>schedule</w:t>
+      </w:r>
+      <w:r>
+        <w:rPr>
+          <w:rFonts w:ascii="Times New Roman" w:hAnsi="Times New Roman" w:cs="Times New Roman"/>
+          <w:sz w:val="24"/>
+          <w:szCs w:val="24"/>
+        </w:rPr>
+        <w:t xml:space="preserve"> with no time conflicts</w:t>
+      </w:r>
+      <w:r>
+        <w:rPr>
+          <w:rFonts w:ascii="Times New Roman" w:hAnsi="Times New Roman" w:cs="Times New Roman"/>
+          <w:sz w:val="24"/>
+          <w:szCs w:val="24"/>
+        </w:rPr>
+        <w:t xml:space="preserve"> based on input</w:t>
+      </w:r>
+    </w:p>
+    <w:p>
+      <w:pPr>
+        <w:pStyle w:val="ListParagraph"/>
+        <w:numPr>
+          <w:ilvl w:val="0"/>
+          <w:numId w:val="33"/>
+        </w:numPr>
+        <w:rPr>
+          <w:rFonts w:ascii="Times New Roman" w:hAnsi="Times New Roman" w:cs="Times New Roman"/>
+          <w:sz w:val="24"/>
+          <w:szCs w:val="24"/>
+        </w:rPr>
+      </w:pPr>
+      <w:r>
+        <w:rPr>
+          <w:rFonts w:ascii="Times New Roman" w:hAnsi="Times New Roman" w:cs="Times New Roman"/>
+          <w:sz w:val="24"/>
+          <w:szCs w:val="24"/>
+        </w:rPr>
+        <w:t>Allow user to make multiple searches</w:t>
+      </w:r>
+    </w:p>
+    <w:p>
+      <w:pPr>
+        <w:ind w:left="360"/>
+        <w:rPr>
+          <w:rFonts w:ascii="Times New Roman" w:hAnsi="Times New Roman" w:cs="Times New Roman"/>
+          <w:sz w:val="24"/>
+          <w:szCs w:val="24"/>
+        </w:rPr>
+      </w:pPr>
+    </w:p>
+    <w:p>
+      <w:pPr>
+        <w:ind w:left="360"/>
+        <w:rPr>
+          <w:rFonts w:ascii="Times New Roman" w:hAnsi="Times New Roman" w:cs="Times New Roman"/>
+          <w:sz w:val="24"/>
+          <w:szCs w:val="24"/>
+        </w:rPr>
+      </w:pPr>
+    </w:p>
+    <w:p/>
+    <w:p>
+      <w:pPr>
+        <w:pStyle w:val="Heading1"/>
+        <w:numPr>
+          <w:ilvl w:val="0"/>
+          <w:numId w:val="27"/>
+        </w:numPr>
+      </w:pPr>
+      <w:bookmarkStart w:id="4" w:name="_Toc410643950"/>
+      <w:r>
+        <w:lastRenderedPageBreak/>
+        <w:t>Project Plan</w:t>
+      </w:r>
+      <w:bookmarkEnd w:id="4"/>
     </w:p>
     <w:p>
       <w:pPr>
@@ -3500,41 +3828,11 @@
           <w:numId w:val="27"/>
         </w:numPr>
       </w:pPr>
-      <w:bookmarkStart w:id="6" w:name="_Toc410643949"/>
-      <w:r>
-        <w:t>Collaboration with Stakeholders</w:t>
-      </w:r>
-      <w:bookmarkEnd w:id="6"/>
-    </w:p>
-    <w:p/>
-    <w:p>
-      <w:pPr>
-        <w:pStyle w:val="Heading1"/>
-        <w:numPr>
-          <w:ilvl w:val="0"/>
-          <w:numId w:val="27"/>
-        </w:numPr>
-      </w:pPr>
-      <w:bookmarkStart w:id="7" w:name="_Toc410643950"/>
-      <w:r>
-        <w:lastRenderedPageBreak/>
-        <w:t>Project Plan</w:t>
-      </w:r>
-      <w:bookmarkEnd w:id="7"/>
-    </w:p>
-    <w:p>
-      <w:pPr>
-        <w:pStyle w:val="Heading2"/>
-        <w:numPr>
-          <w:ilvl w:val="1"/>
-          <w:numId w:val="27"/>
-        </w:numPr>
-      </w:pPr>
-      <w:bookmarkStart w:id="8" w:name="_Toc410643951"/>
+      <w:bookmarkStart w:id="5" w:name="_Toc410643951"/>
       <w:r>
         <w:t>Work Breakdown Structure (WBS)</w:t>
       </w:r>
-      <w:bookmarkEnd w:id="8"/>
+      <w:bookmarkEnd w:id="5"/>
     </w:p>
     <w:p/>
     <w:p>
@@ -3562,13 +3860,88 @@
           <w:numId w:val="27"/>
         </w:numPr>
       </w:pPr>
-      <w:bookmarkStart w:id="9" w:name="_Toc410643952"/>
+      <w:bookmarkStart w:id="6" w:name="_Toc410643952"/>
       <w:r>
         <w:t>Project Resources</w:t>
       </w:r>
-      <w:bookmarkEnd w:id="9"/>
+      <w:bookmarkEnd w:id="6"/>
     </w:p>
-    <w:p/>
+    <w:p>
+      <w:pPr>
+        <w:pStyle w:val="ListParagraph"/>
+        <w:numPr>
+          <w:ilvl w:val="0"/>
+          <w:numId w:val="34"/>
+        </w:numPr>
+      </w:pPr>
+      <w:r>
+        <w:t>Visual Studio</w:t>
+      </w:r>
+    </w:p>
+    <w:p>
+      <w:pPr>
+        <w:pStyle w:val="ListParagraph"/>
+        <w:numPr>
+          <w:ilvl w:val="0"/>
+          <w:numId w:val="34"/>
+        </w:numPr>
+      </w:pPr>
+      <w:r>
+        <w:t>Selenium</w:t>
+      </w:r>
+    </w:p>
+    <w:p>
+      <w:pPr>
+        <w:pStyle w:val="ListParagraph"/>
+        <w:numPr>
+          <w:ilvl w:val="0"/>
+          <w:numId w:val="34"/>
+        </w:numPr>
+      </w:pPr>
+      <w:proofErr w:type="spellStart"/>
+      <w:r>
+        <w:t>HTMLAgilityPack</w:t>
+      </w:r>
+      <w:proofErr w:type="spellEnd"/>
+    </w:p>
+    <w:p>
+      <w:pPr>
+        <w:pStyle w:val="ListParagraph"/>
+        <w:numPr>
+          <w:ilvl w:val="0"/>
+          <w:numId w:val="34"/>
+        </w:numPr>
+      </w:pPr>
+      <w:r>
+        <w:t>MySQL</w:t>
+      </w:r>
+    </w:p>
+    <w:p>
+      <w:pPr>
+        <w:pStyle w:val="ListParagraph"/>
+        <w:numPr>
+          <w:ilvl w:val="0"/>
+          <w:numId w:val="34"/>
+        </w:numPr>
+      </w:pPr>
+      <w:proofErr w:type="spellStart"/>
+      <w:r>
+        <w:t>SeaNet</w:t>
+      </w:r>
+      <w:proofErr w:type="spellEnd"/>
+    </w:p>
+    <w:p>
+      <w:pPr>
+        <w:pStyle w:val="ListParagraph"/>
+        <w:numPr>
+          <w:ilvl w:val="0"/>
+          <w:numId w:val="34"/>
+        </w:numPr>
+      </w:pPr>
+      <w:r>
+        <w:t>GitHub</w:t>
+      </w:r>
+    </w:p>
     <w:p>
       <w:pPr>
         <w:pStyle w:val="Heading2"/>
@@ -3577,12 +3950,538 @@
           <w:numId w:val="27"/>
         </w:numPr>
       </w:pPr>
-      <w:bookmarkStart w:id="10" w:name="_Toc410643953"/>
+      <w:bookmarkStart w:id="7" w:name="_Toc410643953"/>
       <w:r>
         <w:t>Responsibility Matrix</w:t>
       </w:r>
-      <w:bookmarkEnd w:id="10"/>
+      <w:bookmarkEnd w:id="7"/>
     </w:p>
+    <w:tbl>
+      <w:tblPr>
+        <w:tblStyle w:val="TableGrid"/>
+        <w:tblW w:w="0" w:type="auto"/>
+        <w:tblLook w:val="04A0" w:firstRow="1" w:lastRow="0" w:firstColumn="1" w:lastColumn="0" w:noHBand="0" w:noVBand="1"/>
+      </w:tblPr>
+      <w:tblGrid>
+        <w:gridCol w:w="2280"/>
+        <w:gridCol w:w="2280"/>
+        <w:gridCol w:w="2280"/>
+        <w:gridCol w:w="2280"/>
+      </w:tblGrid>
+      <w:tr>
+        <w:trPr>
+          <w:trHeight w:val="818"/>
+        </w:trPr>
+        <w:tc>
+          <w:tcPr>
+            <w:tcW w:w="2280" w:type="dxa"/>
+          </w:tcPr>
+          <w:p/>
+        </w:tc>
+        <w:tc>
+          <w:tcPr>
+            <w:tcW w:w="2280" w:type="dxa"/>
+          </w:tcPr>
+          <w:p>
+            <w:pPr>
+              <w:jc w:val="center"/>
+              <w:rPr>
+                <w:sz w:val="48"/>
+                <w:szCs w:val="48"/>
+                <w:u w:val="single"/>
+              </w:rPr>
+            </w:pPr>
+            <w:r>
+              <w:rPr>
+                <w:sz w:val="48"/>
+                <w:szCs w:val="48"/>
+                <w:u w:val="single"/>
+              </w:rPr>
+              <w:t>Chase</w:t>
+            </w:r>
+          </w:p>
+        </w:tc>
+        <w:tc>
+          <w:tcPr>
+            <w:tcW w:w="2280" w:type="dxa"/>
+          </w:tcPr>
+          <w:p>
+            <w:pPr>
+              <w:jc w:val="center"/>
+              <w:rPr>
+                <w:sz w:val="48"/>
+                <w:szCs w:val="48"/>
+                <w:u w:val="single"/>
+              </w:rPr>
+            </w:pPr>
+            <w:r>
+              <w:rPr>
+                <w:sz w:val="48"/>
+                <w:szCs w:val="48"/>
+                <w:u w:val="single"/>
+              </w:rPr>
+              <w:t>Mark</w:t>
+            </w:r>
+          </w:p>
+        </w:tc>
+        <w:tc>
+          <w:tcPr>
+            <w:tcW w:w="2280" w:type="dxa"/>
+          </w:tcPr>
+          <w:p>
+            <w:pPr>
+              <w:jc w:val="center"/>
+              <w:rPr>
+                <w:sz w:val="48"/>
+                <w:szCs w:val="48"/>
+                <w:u w:val="single"/>
+              </w:rPr>
+            </w:pPr>
+            <w:r>
+              <w:rPr>
+                <w:sz w:val="48"/>
+                <w:szCs w:val="48"/>
+                <w:u w:val="single"/>
+              </w:rPr>
+              <w:t>Dakota</w:t>
+            </w:r>
+          </w:p>
+        </w:tc>
+      </w:tr>
+      <w:tr>
+        <w:trPr>
+          <w:trHeight w:val="890"/>
+        </w:trPr>
+        <w:tc>
+          <w:tcPr>
+            <w:tcW w:w="2280" w:type="dxa"/>
+          </w:tcPr>
+          <w:p>
+            <w:pPr>
+              <w:jc w:val="center"/>
+            </w:pPr>
+            <w:r>
+              <w:rPr>
+                <w:sz w:val="44"/>
+              </w:rPr>
+              <w:t>Database</w:t>
+            </w:r>
+          </w:p>
+        </w:tc>
+        <w:tc>
+          <w:tcPr>
+            <w:tcW w:w="2280" w:type="dxa"/>
+          </w:tcPr>
+          <w:p>
+            <w:pPr>
+              <w:jc w:val="center"/>
+              <w:rPr>
+                <w:sz w:val="40"/>
+                <w:szCs w:val="40"/>
+              </w:rPr>
+            </w:pPr>
+            <w:r>
+              <w:rPr>
+                <w:sz w:val="40"/>
+                <w:szCs w:val="40"/>
+              </w:rPr>
+              <w:t>I</w:t>
+            </w:r>
+          </w:p>
+        </w:tc>
+        <w:tc>
+          <w:tcPr>
+            <w:tcW w:w="2280" w:type="dxa"/>
+          </w:tcPr>
+          <w:p>
+            <w:pPr>
+              <w:jc w:val="center"/>
+              <w:rPr>
+                <w:sz w:val="40"/>
+                <w:szCs w:val="40"/>
+              </w:rPr>
+            </w:pPr>
+            <w:r>
+              <w:rPr>
+                <w:sz w:val="40"/>
+                <w:szCs w:val="40"/>
+              </w:rPr>
+              <w:t>I</w:t>
+            </w:r>
+          </w:p>
+        </w:tc>
+        <w:tc>
+          <w:tcPr>
+            <w:tcW w:w="2280" w:type="dxa"/>
+          </w:tcPr>
+          <w:p>
+            <w:pPr>
+              <w:jc w:val="center"/>
+              <w:rPr>
+                <w:sz w:val="40"/>
+                <w:szCs w:val="40"/>
+              </w:rPr>
+            </w:pPr>
+            <w:r>
+              <w:rPr>
+                <w:sz w:val="40"/>
+                <w:szCs w:val="40"/>
+              </w:rPr>
+              <w:t>R</w:t>
+            </w:r>
+          </w:p>
+        </w:tc>
+      </w:tr>
+      <w:tr>
+        <w:trPr>
+          <w:trHeight w:val="872"/>
+        </w:trPr>
+        <w:tc>
+          <w:tcPr>
+            <w:tcW w:w="2280" w:type="dxa"/>
+          </w:tcPr>
+          <w:p>
+            <w:pPr>
+              <w:jc w:val="center"/>
+              <w:rPr>
+                <w:sz w:val="36"/>
+                <w:szCs w:val="36"/>
+              </w:rPr>
+            </w:pPr>
+            <w:r>
+              <w:rPr>
+                <w:sz w:val="36"/>
+                <w:szCs w:val="36"/>
+              </w:rPr>
+              <w:t>Time Conflict Algorithm</w:t>
+            </w:r>
+          </w:p>
+        </w:tc>
+        <w:tc>
+          <w:tcPr>
+            <w:tcW w:w="2280" w:type="dxa"/>
+          </w:tcPr>
+          <w:p>
+            <w:pPr>
+              <w:jc w:val="center"/>
+              <w:rPr>
+                <w:sz w:val="40"/>
+                <w:szCs w:val="40"/>
+              </w:rPr>
+            </w:pPr>
+            <w:r>
+              <w:rPr>
+                <w:sz w:val="40"/>
+                <w:szCs w:val="40"/>
+              </w:rPr>
+              <w:t>I</w:t>
+            </w:r>
+          </w:p>
+        </w:tc>
+        <w:tc>
+          <w:tcPr>
+            <w:tcW w:w="2280" w:type="dxa"/>
+          </w:tcPr>
+          <w:p>
+            <w:pPr>
+              <w:jc w:val="center"/>
+              <w:rPr>
+                <w:sz w:val="40"/>
+                <w:szCs w:val="40"/>
+              </w:rPr>
+            </w:pPr>
+            <w:r>
+              <w:rPr>
+                <w:sz w:val="40"/>
+                <w:szCs w:val="40"/>
+              </w:rPr>
+              <w:t>R</w:t>
+            </w:r>
+          </w:p>
+        </w:tc>
+        <w:tc>
+          <w:tcPr>
+            <w:tcW w:w="2280" w:type="dxa"/>
+          </w:tcPr>
+          <w:p>
+            <w:pPr>
+              <w:jc w:val="center"/>
+              <w:rPr>
+                <w:sz w:val="40"/>
+                <w:szCs w:val="40"/>
+              </w:rPr>
+            </w:pPr>
+            <w:r>
+              <w:rPr>
+                <w:sz w:val="40"/>
+                <w:szCs w:val="40"/>
+              </w:rPr>
+              <w:t>C</w:t>
+            </w:r>
+          </w:p>
+        </w:tc>
+      </w:tr>
+      <w:tr>
+        <w:trPr>
+          <w:trHeight w:val="980"/>
+        </w:trPr>
+        <w:tc>
+          <w:tcPr>
+            <w:tcW w:w="2280" w:type="dxa"/>
+          </w:tcPr>
+          <w:p>
+            <w:pPr>
+              <w:jc w:val="center"/>
+              <w:rPr>
+                <w:sz w:val="36"/>
+                <w:szCs w:val="36"/>
+              </w:rPr>
+            </w:pPr>
+            <w:proofErr w:type="spellStart"/>
+            <w:r>
+              <w:rPr>
+                <w:sz w:val="36"/>
+                <w:szCs w:val="36"/>
+              </w:rPr>
+              <w:t>WebPage</w:t>
+            </w:r>
+            <w:proofErr w:type="spellEnd"/>
+          </w:p>
+        </w:tc>
+        <w:tc>
+          <w:tcPr>
+            <w:tcW w:w="2280" w:type="dxa"/>
+          </w:tcPr>
+          <w:p>
+            <w:pPr>
+              <w:jc w:val="center"/>
+              <w:rPr>
+                <w:sz w:val="40"/>
+                <w:szCs w:val="40"/>
+              </w:rPr>
+            </w:pPr>
+            <w:r>
+              <w:rPr>
+                <w:sz w:val="40"/>
+                <w:szCs w:val="40"/>
+              </w:rPr>
+              <w:t>R</w:t>
+            </w:r>
+          </w:p>
+        </w:tc>
+        <w:tc>
+          <w:tcPr>
+            <w:tcW w:w="2280" w:type="dxa"/>
+          </w:tcPr>
+          <w:p>
+            <w:pPr>
+              <w:jc w:val="center"/>
+              <w:rPr>
+                <w:sz w:val="40"/>
+                <w:szCs w:val="40"/>
+              </w:rPr>
+            </w:pPr>
+            <w:r>
+              <w:rPr>
+                <w:sz w:val="40"/>
+                <w:szCs w:val="40"/>
+              </w:rPr>
+              <w:t>I</w:t>
+            </w:r>
+          </w:p>
+        </w:tc>
+        <w:tc>
+          <w:tcPr>
+            <w:tcW w:w="2280" w:type="dxa"/>
+          </w:tcPr>
+          <w:p>
+            <w:pPr>
+              <w:jc w:val="center"/>
+              <w:rPr>
+                <w:sz w:val="40"/>
+                <w:szCs w:val="40"/>
+              </w:rPr>
+            </w:pPr>
+            <w:r>
+              <w:rPr>
+                <w:sz w:val="40"/>
+                <w:szCs w:val="40"/>
+              </w:rPr>
+              <w:t>C</w:t>
+            </w:r>
+          </w:p>
+        </w:tc>
+      </w:tr>
+      <w:tr>
+        <w:trPr>
+          <w:trHeight w:val="953"/>
+        </w:trPr>
+        <w:tc>
+          <w:tcPr>
+            <w:tcW w:w="2280" w:type="dxa"/>
+          </w:tcPr>
+          <w:p>
+            <w:pPr>
+              <w:jc w:val="center"/>
+              <w:rPr>
+                <w:sz w:val="36"/>
+                <w:szCs w:val="36"/>
+              </w:rPr>
+            </w:pPr>
+            <w:proofErr w:type="spellStart"/>
+            <w:r>
+              <w:rPr>
+                <w:sz w:val="36"/>
+                <w:szCs w:val="36"/>
+              </w:rPr>
+              <w:t>StandAlone</w:t>
+            </w:r>
+            <w:proofErr w:type="spellEnd"/>
+            <w:r>
+              <w:rPr>
+                <w:sz w:val="36"/>
+                <w:szCs w:val="36"/>
+              </w:rPr>
+              <w:t xml:space="preserve"> App</w:t>
+            </w:r>
+          </w:p>
+        </w:tc>
+        <w:tc>
+          <w:tcPr>
+            <w:tcW w:w="2280" w:type="dxa"/>
+          </w:tcPr>
+          <w:p>
+            <w:pPr>
+              <w:jc w:val="center"/>
+              <w:rPr>
+                <w:sz w:val="40"/>
+                <w:szCs w:val="40"/>
+              </w:rPr>
+            </w:pPr>
+            <w:r>
+              <w:rPr>
+                <w:sz w:val="40"/>
+                <w:szCs w:val="40"/>
+              </w:rPr>
+              <w:t>R</w:t>
+            </w:r>
+          </w:p>
+        </w:tc>
+        <w:tc>
+          <w:tcPr>
+            <w:tcW w:w="2280" w:type="dxa"/>
+          </w:tcPr>
+          <w:p>
+            <w:pPr>
+              <w:jc w:val="center"/>
+              <w:rPr>
+                <w:sz w:val="40"/>
+                <w:szCs w:val="40"/>
+              </w:rPr>
+            </w:pPr>
+            <w:r>
+              <w:rPr>
+                <w:sz w:val="40"/>
+                <w:szCs w:val="40"/>
+              </w:rPr>
+              <w:t>C</w:t>
+            </w:r>
+          </w:p>
+        </w:tc>
+        <w:tc>
+          <w:tcPr>
+            <w:tcW w:w="2280" w:type="dxa"/>
+          </w:tcPr>
+          <w:p>
+            <w:pPr>
+              <w:jc w:val="center"/>
+              <w:rPr>
+                <w:sz w:val="40"/>
+                <w:szCs w:val="40"/>
+              </w:rPr>
+            </w:pPr>
+            <w:r>
+              <w:rPr>
+                <w:sz w:val="40"/>
+                <w:szCs w:val="40"/>
+              </w:rPr>
+              <w:t>C</w:t>
+            </w:r>
+          </w:p>
+        </w:tc>
+      </w:tr>
+    </w:tbl>
+    <w:p>
+      <w:pPr>
+        <w:jc w:val="center"/>
+        <w:rPr>
+          <w:rFonts w:ascii="Times New Roman" w:hAnsi="Times New Roman" w:cs="Times New Roman"/>
+          <w:sz w:val="24"/>
+        </w:rPr>
+      </w:pPr>
+    </w:p>
+    <w:p>
+      <w:pPr>
+        <w:jc w:val="center"/>
+        <w:rPr>
+          <w:rFonts w:ascii="Times New Roman" w:hAnsi="Times New Roman" w:cs="Times New Roman"/>
+          <w:sz w:val="24"/>
+        </w:rPr>
+      </w:pPr>
+      <w:r>
+        <w:rPr>
+          <w:rFonts w:ascii="Times New Roman" w:hAnsi="Times New Roman" w:cs="Times New Roman"/>
+          <w:sz w:val="24"/>
+        </w:rPr>
+        <w:t>R- Responsible</w:t>
+      </w:r>
+      <w:r>
+        <w:rPr>
+          <w:rFonts w:ascii="Times New Roman" w:hAnsi="Times New Roman" w:cs="Times New Roman"/>
+          <w:sz w:val="24"/>
+        </w:rPr>
+        <w:tab/>
+      </w:r>
+      <w:r>
+        <w:rPr>
+          <w:rFonts w:ascii="Times New Roman" w:hAnsi="Times New Roman" w:cs="Times New Roman"/>
+          <w:sz w:val="24"/>
+        </w:rPr>
+        <w:tab/>
+        <w:t>A-Accountable</w:t>
+      </w:r>
+      <w:r>
+        <w:rPr>
+          <w:rFonts w:ascii="Times New Roman" w:hAnsi="Times New Roman" w:cs="Times New Roman"/>
+          <w:sz w:val="24"/>
+        </w:rPr>
+        <w:tab/>
+      </w:r>
+      <w:r>
+        <w:rPr>
+          <w:rFonts w:ascii="Times New Roman" w:hAnsi="Times New Roman" w:cs="Times New Roman"/>
+          <w:sz w:val="24"/>
+        </w:rPr>
+        <w:tab/>
+        <w:t>C-Consulted</w:t>
+      </w:r>
+      <w:r>
+        <w:rPr>
+          <w:rFonts w:ascii="Times New Roman" w:hAnsi="Times New Roman" w:cs="Times New Roman"/>
+          <w:sz w:val="24"/>
+        </w:rPr>
+        <w:tab/>
+      </w:r>
+      <w:r>
+        <w:rPr>
+          <w:rFonts w:ascii="Times New Roman" w:hAnsi="Times New Roman" w:cs="Times New Roman"/>
+          <w:sz w:val="24"/>
+        </w:rPr>
+        <w:tab/>
+        <w:t>I-Informed</w:t>
+      </w:r>
+    </w:p>
+    <w:p/>
     <w:p>
       <w:pPr>
         <w:pStyle w:val="Heading2"/>
@@ -3591,11 +4490,11 @@
           <w:numId w:val="27"/>
         </w:numPr>
       </w:pPr>
-      <w:bookmarkStart w:id="11" w:name="_Toc410643954"/>
+      <w:bookmarkStart w:id="8" w:name="_Toc410643954"/>
       <w:r>
         <w:t>Gantt Chart</w:t>
       </w:r>
-      <w:bookmarkEnd w:id="11"/>
+      <w:bookmarkEnd w:id="8"/>
     </w:p>
     <w:p>
       <w:pPr>
@@ -3605,11 +4504,11 @@
           <w:numId w:val="27"/>
         </w:numPr>
       </w:pPr>
-      <w:bookmarkStart w:id="12" w:name="_Toc410643955"/>
+      <w:bookmarkStart w:id="9" w:name="_Toc410643955"/>
       <w:r>
         <w:t>Pert Chart</w:t>
       </w:r>
-      <w:bookmarkEnd w:id="12"/>
+      <w:bookmarkEnd w:id="9"/>
     </w:p>
     <w:p>
       <w:pPr>
@@ -3619,11 +4518,11 @@
           <w:numId w:val="27"/>
         </w:numPr>
       </w:pPr>
-      <w:bookmarkStart w:id="13" w:name="_Toc410643956"/>
+      <w:bookmarkStart w:id="10" w:name="_Toc410643956"/>
       <w:r>
         <w:t>Cost Estimation</w:t>
       </w:r>
-      <w:bookmarkEnd w:id="13"/>
+      <w:bookmarkEnd w:id="10"/>
     </w:p>
     <w:p>
       <w:pPr>
@@ -3633,12 +4532,13 @@
           <w:numId w:val="27"/>
         </w:numPr>
       </w:pPr>
-      <w:bookmarkStart w:id="14" w:name="_Toc410643957"/>
+      <w:bookmarkStart w:id="11" w:name="_Toc410643957"/>
       <w:r>
         <w:t>Function Point Estimation</w:t>
       </w:r>
-      <w:bookmarkEnd w:id="14"/>
+      <w:bookmarkEnd w:id="11"/>
     </w:p>
+    <w:p/>
     <w:p>
       <w:pPr>
         <w:pStyle w:val="Heading3"/>
@@ -3647,11 +4547,33 @@
           <w:numId w:val="27"/>
         </w:numPr>
       </w:pPr>
-      <w:bookmarkStart w:id="15" w:name="_Toc410643958"/>
+      <w:bookmarkStart w:id="12" w:name="_Toc410643958"/>
       <w:r>
         <w:t>Lines of Code Estimation</w:t>
       </w:r>
-      <w:bookmarkEnd w:id="15"/>
+      <w:bookmarkEnd w:id="12"/>
+    </w:p>
+    <w:p>
+      <w:pPr>
+        <w:pStyle w:val="ListParagraph"/>
+        <w:numPr>
+          <w:ilvl w:val="0"/>
+          <w:numId w:val="35"/>
+        </w:numPr>
+        <w:rPr>
+          <w:rFonts w:ascii="Times New Roman" w:hAnsi="Times New Roman" w:cs="Times New Roman"/>
+          <w:sz w:val="24"/>
+          <w:szCs w:val="24"/>
+        </w:rPr>
+      </w:pPr>
+      <w:r>
+        <w:rPr>
+          <w:rFonts w:ascii="Times New Roman" w:hAnsi="Times New Roman" w:cs="Times New Roman"/>
+          <w:sz w:val="24"/>
+          <w:szCs w:val="24"/>
+        </w:rPr>
+        <w:t>5000 lines of code</w:t>
+      </w:r>
     </w:p>
     <w:p>
       <w:pPr>
@@ -3661,11 +4583,11 @@
           <w:numId w:val="27"/>
         </w:numPr>
       </w:pPr>
-      <w:bookmarkStart w:id="16" w:name="_Toc410643959"/>
+      <w:bookmarkStart w:id="13" w:name="_Toc410643959"/>
       <w:r>
         <w:t>Cost Estimates</w:t>
       </w:r>
-      <w:bookmarkEnd w:id="16"/>
+      <w:bookmarkEnd w:id="13"/>
     </w:p>
     <w:p>
       <w:pPr>
@@ -3675,11 +4597,23 @@
           <w:numId w:val="27"/>
         </w:numPr>
       </w:pPr>
-      <w:bookmarkStart w:id="17" w:name="_Toc410643960"/>
+      <w:bookmarkStart w:id="14" w:name="_Toc410643960"/>
       <w:r>
         <w:t>Risk Plan</w:t>
       </w:r>
-      <w:bookmarkEnd w:id="17"/>
+      <w:bookmarkEnd w:id="14"/>
+    </w:p>
+    <w:p>
+      <w:pPr>
+        <w:pStyle w:val="ListParagraph"/>
+        <w:numPr>
+          <w:ilvl w:val="0"/>
+          <w:numId w:val="35"/>
+        </w:numPr>
+      </w:pPr>
+      <w:r>
+        <w:t>None</w:t>
+      </w:r>
     </w:p>
     <w:p>
       <w:pPr>
@@ -3689,11 +4623,25 @@
           <w:numId w:val="27"/>
         </w:numPr>
       </w:pPr>
-      <w:bookmarkStart w:id="18" w:name="_Toc410643961"/>
+      <w:bookmarkStart w:id="15" w:name="_Toc410643961"/>
       <w:r>
         <w:t>Project Monitoring and Control Mechanisms</w:t>
       </w:r>
-      <w:bookmarkEnd w:id="18"/>
+      <w:bookmarkEnd w:id="15"/>
+    </w:p>
+    <w:p>
+      <w:pPr>
+        <w:pStyle w:val="ListParagraph"/>
+        <w:numPr>
+          <w:ilvl w:val="0"/>
+          <w:numId w:val="35"/>
+        </w:numPr>
+      </w:pPr>
+      <w:r>
+        <w:t>None</w:t>
+      </w:r>
+      <w:bookmarkStart w:id="16" w:name="_GoBack"/>
+      <w:bookmarkEnd w:id="16"/>
     </w:p>
     <w:p/>
     <w:p/>
@@ -3706,12 +4654,12 @@
           <w:numId w:val="27"/>
         </w:numPr>
       </w:pPr>
-      <w:bookmarkStart w:id="19" w:name="_Toc410643962"/>
+      <w:bookmarkStart w:id="17" w:name="_Toc410643962"/>
       <w:r>
         <w:lastRenderedPageBreak/>
         <w:t>Requirements/Analysis Models</w:t>
       </w:r>
-      <w:bookmarkEnd w:id="19"/>
+      <w:bookmarkEnd w:id="17"/>
     </w:p>
     <w:p>
       <w:pPr>
@@ -3721,14 +4669,14 @@
           <w:numId w:val="27"/>
         </w:numPr>
       </w:pPr>
-      <w:bookmarkStart w:id="20" w:name="_Toc410643963"/>
+      <w:bookmarkStart w:id="18" w:name="_Toc410643963"/>
       <w:r>
         <w:t>Major</w:t>
       </w:r>
       <w:r>
         <w:t xml:space="preserve"> Software Functions</w:t>
       </w:r>
-      <w:bookmarkEnd w:id="20"/>
+      <w:bookmarkEnd w:id="18"/>
     </w:p>
     <w:p>
       <w:pPr>
@@ -3738,11 +4686,11 @@
           <w:numId w:val="27"/>
         </w:numPr>
       </w:pPr>
-      <w:bookmarkStart w:id="21" w:name="_Toc410643964"/>
+      <w:bookmarkStart w:id="19" w:name="_Toc410643964"/>
       <w:r>
         <w:t>Use Case Diagrams</w:t>
       </w:r>
-      <w:bookmarkEnd w:id="21"/>
+      <w:bookmarkEnd w:id="19"/>
     </w:p>
     <w:p>
       <w:pPr>
@@ -3752,11 +4700,11 @@
           <w:numId w:val="27"/>
         </w:numPr>
       </w:pPr>
-      <w:bookmarkStart w:id="22" w:name="_Toc410643965"/>
+      <w:bookmarkStart w:id="20" w:name="_Toc410643965"/>
       <w:r>
         <w:t>Use Case Descriptions (Fully Dressed)</w:t>
       </w:r>
-      <w:bookmarkEnd w:id="22"/>
+      <w:bookmarkEnd w:id="20"/>
     </w:p>
     <w:p>
       <w:pPr>
@@ -3766,11 +4714,11 @@
           <w:numId w:val="27"/>
         </w:numPr>
       </w:pPr>
-      <w:bookmarkStart w:id="23" w:name="_Toc410643966"/>
+      <w:bookmarkStart w:id="21" w:name="_Toc410643966"/>
       <w:r>
         <w:t>Activity Diagrams</w:t>
       </w:r>
-      <w:bookmarkEnd w:id="23"/>
+      <w:bookmarkEnd w:id="21"/>
     </w:p>
     <w:p>
       <w:pPr>
@@ -3780,11 +4728,11 @@
           <w:numId w:val="27"/>
         </w:numPr>
       </w:pPr>
-      <w:bookmarkStart w:id="24" w:name="_Toc410643967"/>
+      <w:bookmarkStart w:id="22" w:name="_Toc410643967"/>
       <w:r>
         <w:t>Sequence Diagrams</w:t>
       </w:r>
-      <w:bookmarkEnd w:id="24"/>
+      <w:bookmarkEnd w:id="22"/>
     </w:p>
     <w:p>
       <w:pPr>
@@ -3794,11 +4742,11 @@
           <w:numId w:val="27"/>
         </w:numPr>
       </w:pPr>
-      <w:bookmarkStart w:id="25" w:name="_Toc410643968"/>
+      <w:bookmarkStart w:id="23" w:name="_Toc410643968"/>
       <w:r>
         <w:t>Requirements Class Models</w:t>
       </w:r>
-      <w:bookmarkEnd w:id="25"/>
+      <w:bookmarkEnd w:id="23"/>
     </w:p>
     <w:p>
       <w:pPr>
@@ -3808,11 +4756,11 @@
           <w:numId w:val="27"/>
         </w:numPr>
       </w:pPr>
-      <w:bookmarkStart w:id="26" w:name="_Toc410643969"/>
+      <w:bookmarkStart w:id="24" w:name="_Toc410643969"/>
       <w:r>
         <w:t>Prototype Description</w:t>
       </w:r>
-      <w:bookmarkEnd w:id="26"/>
+      <w:bookmarkEnd w:id="24"/>
     </w:p>
     <w:p>
       <w:pPr>
@@ -3822,11 +4770,11 @@
           <w:numId w:val="27"/>
         </w:numPr>
       </w:pPr>
-      <w:bookmarkStart w:id="27" w:name="_Toc410643970"/>
+      <w:bookmarkStart w:id="25" w:name="_Toc410643970"/>
       <w:r>
         <w:t>Data Dictionary</w:t>
       </w:r>
-      <w:bookmarkEnd w:id="27"/>
+      <w:bookmarkEnd w:id="25"/>
     </w:p>
     <w:p>
       <w:pPr>
@@ -3836,11 +4784,11 @@
           <w:numId w:val="27"/>
         </w:numPr>
       </w:pPr>
-      <w:bookmarkStart w:id="28" w:name="_Toc410643971"/>
+      <w:bookmarkStart w:id="26" w:name="_Toc410643971"/>
       <w:r>
         <w:t>Limitations and Constraints</w:t>
       </w:r>
-      <w:bookmarkEnd w:id="28"/>
+      <w:bookmarkEnd w:id="26"/>
     </w:p>
     <w:p>
       <w:pPr>
@@ -3850,11 +4798,11 @@
           <w:numId w:val="27"/>
         </w:numPr>
       </w:pPr>
-      <w:bookmarkStart w:id="29" w:name="_Toc410643972"/>
+      <w:bookmarkStart w:id="27" w:name="_Toc410643972"/>
       <w:r>
         <w:t>Non-functional Requirements</w:t>
       </w:r>
-      <w:bookmarkEnd w:id="29"/>
+      <w:bookmarkEnd w:id="27"/>
     </w:p>
     <w:p/>
     <w:p/>
@@ -3871,12 +4819,12 @@
           <w:numId w:val="27"/>
         </w:numPr>
       </w:pPr>
-      <w:bookmarkStart w:id="30" w:name="_Toc410643973"/>
+      <w:bookmarkStart w:id="28" w:name="_Toc410643973"/>
       <w:r>
         <w:lastRenderedPageBreak/>
         <w:t>Problems Encountered</w:t>
       </w:r>
-      <w:bookmarkEnd w:id="30"/>
+      <w:bookmarkEnd w:id="28"/>
     </w:p>
     <w:p/>
     <w:p>
@@ -3892,12 +4840,12 @@
           <w:numId w:val="27"/>
         </w:numPr>
       </w:pPr>
-      <w:bookmarkStart w:id="31" w:name="_Toc410643974"/>
+      <w:bookmarkStart w:id="29" w:name="_Toc410643974"/>
       <w:r>
         <w:lastRenderedPageBreak/>
         <w:t>Bibliography</w:t>
       </w:r>
-      <w:bookmarkEnd w:id="31"/>
+      <w:bookmarkEnd w:id="29"/>
     </w:p>
     <w:p/>
     <w:p/>
@@ -4023,14 +4971,36 @@
     <w:r>
       <w:instrText xml:space="preserve"> If </w:instrText>
     </w:r>
-    <w:fldSimple w:instr=" STYLEREF “Heading 1”  ">
-      <w:r>
-        <w:rPr>
-          <w:noProof/>
-        </w:rPr>
-        <w:instrText>Introduction</w:instrText>
-      </w:r>
-    </w:fldSimple>
+    <w:r>
+      <w:rPr>
+        <w:noProof/>
+      </w:rPr>
+      <w:fldChar w:fldCharType="begin"/>
+    </w:r>
+    <w:r>
+      <w:rPr>
+        <w:noProof/>
+      </w:rPr>
+      <w:instrText xml:space="preserve"> STYLEREF “Heading 1”  </w:instrText>
+    </w:r>
+    <w:r>
+      <w:rPr>
+        <w:noProof/>
+      </w:rPr>
+      <w:fldChar w:fldCharType="separate"/>
+    </w:r>
+    <w:r>
+      <w:rPr>
+        <w:noProof/>
+      </w:rPr>
+      <w:instrText>Problems Encountered</w:instrText>
+    </w:r>
+    <w:r>
+      <w:rPr>
+        <w:noProof/>
+      </w:rPr>
+      <w:fldChar w:fldCharType="end"/>
+    </w:r>
     <w:r>
       <w:instrText>&lt;&gt; “Error*” “</w:instrText>
     </w:r>
@@ -4047,7 +5017,7 @@
       <w:rPr>
         <w:noProof/>
       </w:rPr>
-      <w:instrText>Introduction</w:instrText>
+      <w:instrText>Problems Encountered</w:instrText>
     </w:r>
     <w:r>
       <w:rPr>
@@ -4062,7 +5032,7 @@
       <w:rPr>
         <w:noProof/>
       </w:rPr>
-      <w:t>Introduction</w:t>
+      <w:t>Problems Encountered</w:t>
     </w:r>
     <w:r>
       <w:fldChar w:fldCharType="end"/>
@@ -4641,6 +5611,119 @@
     </w:lvl>
   </w:abstractNum>
   <w:abstractNum w:abstractNumId="15" w15:restartNumberingAfterBreak="0">
+    <w:nsid w:val="2CBD0146"/>
+    <w:multiLevelType w:val="hybridMultilevel"/>
+    <w:tmpl w:val="BE125240"/>
+    <w:lvl w:ilvl="0" w:tplc="04090001">
+      <w:start w:val="1"/>
+      <w:numFmt w:val="bullet"/>
+      <w:lvlText w:val=""/>
+      <w:lvlJc w:val="left"/>
+      <w:pPr>
+        <w:ind w:left="720" w:hanging="360"/>
+      </w:pPr>
+      <w:rPr>
+        <w:rFonts w:ascii="Symbol" w:hAnsi="Symbol" w:hint="default"/>
+      </w:rPr>
+    </w:lvl>
+    <w:lvl w:ilvl="1" w:tplc="04090003" w:tentative="1">
+      <w:start w:val="1"/>
+      <w:numFmt w:val="bullet"/>
+      <w:lvlText w:val="o"/>
+      <w:lvlJc w:val="left"/>
+      <w:pPr>
+        <w:ind w:left="1440" w:hanging="360"/>
+      </w:pPr>
+      <w:rPr>
+        <w:rFonts w:ascii="Courier New" w:hAnsi="Courier New" w:cs="Courier New" w:hint="default"/>
+      </w:rPr>
+    </w:lvl>
+    <w:lvl w:ilvl="2" w:tplc="04090005" w:tentative="1">
+      <w:start w:val="1"/>
+      <w:numFmt w:val="bullet"/>
+      <w:lvlText w:val=""/>
+      <w:lvlJc w:val="left"/>
+      <w:pPr>
+        <w:ind w:left="2160" w:hanging="360"/>
+      </w:pPr>
+      <w:rPr>
+        <w:rFonts w:ascii="Wingdings" w:hAnsi="Wingdings" w:hint="default"/>
+      </w:rPr>
+    </w:lvl>
+    <w:lvl w:ilvl="3" w:tplc="04090001" w:tentative="1">
+      <w:start w:val="1"/>
+      <w:numFmt w:val="bullet"/>
+      <w:lvlText w:val=""/>
+      <w:lvlJc w:val="left"/>
+      <w:pPr>
+        <w:ind w:left="2880" w:hanging="360"/>
+      </w:pPr>
+      <w:rPr>
+        <w:rFonts w:ascii="Symbol" w:hAnsi="Symbol" w:hint="default"/>
+      </w:rPr>
+    </w:lvl>
+    <w:lvl w:ilvl="4" w:tplc="04090003" w:tentative="1">
+      <w:start w:val="1"/>
+      <w:numFmt w:val="bullet"/>
+      <w:lvlText w:val="o"/>
+      <w:lvlJc w:val="left"/>
+      <w:pPr>
+        <w:ind w:left="3600" w:hanging="360"/>
+      </w:pPr>
+      <w:rPr>
+        <w:rFonts w:ascii="Courier New" w:hAnsi="Courier New" w:cs="Courier New" w:hint="default"/>
+      </w:rPr>
+    </w:lvl>
+    <w:lvl w:ilvl="5" w:tplc="04090005" w:tentative="1">
+      <w:start w:val="1"/>
+      <w:numFmt w:val="bullet"/>
+      <w:lvlText w:val=""/>
+      <w:lvlJc w:val="left"/>
+      <w:pPr>
+        <w:ind w:left="4320" w:hanging="360"/>
+      </w:pPr>
+      <w:rPr>
+        <w:rFonts w:ascii="Wingdings" w:hAnsi="Wingdings" w:hint="default"/>
+      </w:rPr>
+    </w:lvl>
+    <w:lvl w:ilvl="6" w:tplc="04090001" w:tentative="1">
+      <w:start w:val="1"/>
+      <w:numFmt w:val="bullet"/>
+      <w:lvlText w:val=""/>
+      <w:lvlJc w:val="left"/>
+      <w:pPr>
+        <w:ind w:left="5040" w:hanging="360"/>
+      </w:pPr>
+      <w:rPr>
+        <w:rFonts w:ascii="Symbol" w:hAnsi="Symbol" w:hint="default"/>
+      </w:rPr>
+    </w:lvl>
+    <w:lvl w:ilvl="7" w:tplc="04090003" w:tentative="1">
+      <w:start w:val="1"/>
+      <w:numFmt w:val="bullet"/>
+      <w:lvlText w:val="o"/>
+      <w:lvlJc w:val="left"/>
+      <w:pPr>
+        <w:ind w:left="5760" w:hanging="360"/>
+      </w:pPr>
+      <w:rPr>
+        <w:rFonts w:ascii="Courier New" w:hAnsi="Courier New" w:cs="Courier New" w:hint="default"/>
+      </w:rPr>
+    </w:lvl>
+    <w:lvl w:ilvl="8" w:tplc="04090005" w:tentative="1">
+      <w:start w:val="1"/>
+      <w:numFmt w:val="bullet"/>
+      <w:lvlText w:val=""/>
+      <w:lvlJc w:val="left"/>
+      <w:pPr>
+        <w:ind w:left="6480" w:hanging="360"/>
+      </w:pPr>
+      <w:rPr>
+        <w:rFonts w:ascii="Wingdings" w:hAnsi="Wingdings" w:hint="default"/>
+      </w:rPr>
+    </w:lvl>
+  </w:abstractNum>
+  <w:abstractNum w:abstractNumId="16" w15:restartNumberingAfterBreak="0">
     <w:nsid w:val="3619179F"/>
     <w:multiLevelType w:val="hybridMultilevel"/>
     <w:tmpl w:val="D764ACD2"/>
@@ -4756,7 +5839,7 @@
       </w:rPr>
     </w:lvl>
   </w:abstractNum>
-  <w:abstractNum w:abstractNumId="16" w15:restartNumberingAfterBreak="0">
+  <w:abstractNum w:abstractNumId="17" w15:restartNumberingAfterBreak="0">
     <w:nsid w:val="367F6A45"/>
     <w:multiLevelType w:val="multilevel"/>
     <w:tmpl w:val="80C0D6D2"/>
@@ -4875,7 +5958,120 @@
       </w:rPr>
     </w:lvl>
   </w:abstractNum>
-  <w:abstractNum w:abstractNumId="17" w15:restartNumberingAfterBreak="0">
+  <w:abstractNum w:abstractNumId="18" w15:restartNumberingAfterBreak="0">
+    <w:nsid w:val="399A19D9"/>
+    <w:multiLevelType w:val="hybridMultilevel"/>
+    <w:tmpl w:val="84EA8C18"/>
+    <w:lvl w:ilvl="0" w:tplc="04090001">
+      <w:start w:val="1"/>
+      <w:numFmt w:val="bullet"/>
+      <w:lvlText w:val=""/>
+      <w:lvlJc w:val="left"/>
+      <w:pPr>
+        <w:ind w:left="720" w:hanging="360"/>
+      </w:pPr>
+      <w:rPr>
+        <w:rFonts w:ascii="Symbol" w:hAnsi="Symbol" w:hint="default"/>
+      </w:rPr>
+    </w:lvl>
+    <w:lvl w:ilvl="1" w:tplc="04090003" w:tentative="1">
+      <w:start w:val="1"/>
+      <w:numFmt w:val="bullet"/>
+      <w:lvlText w:val="o"/>
+      <w:lvlJc w:val="left"/>
+      <w:pPr>
+        <w:ind w:left="1440" w:hanging="360"/>
+      </w:pPr>
+      <w:rPr>
+        <w:rFonts w:ascii="Courier New" w:hAnsi="Courier New" w:cs="Courier New" w:hint="default"/>
+      </w:rPr>
+    </w:lvl>
+    <w:lvl w:ilvl="2" w:tplc="04090005" w:tentative="1">
+      <w:start w:val="1"/>
+      <w:numFmt w:val="bullet"/>
+      <w:lvlText w:val=""/>
+      <w:lvlJc w:val="left"/>
+      <w:pPr>
+        <w:ind w:left="2160" w:hanging="360"/>
+      </w:pPr>
+      <w:rPr>
+        <w:rFonts w:ascii="Wingdings" w:hAnsi="Wingdings" w:hint="default"/>
+      </w:rPr>
+    </w:lvl>
+    <w:lvl w:ilvl="3" w:tplc="04090001" w:tentative="1">
+      <w:start w:val="1"/>
+      <w:numFmt w:val="bullet"/>
+      <w:lvlText w:val=""/>
+      <w:lvlJc w:val="left"/>
+      <w:pPr>
+        <w:ind w:left="2880" w:hanging="360"/>
+      </w:pPr>
+      <w:rPr>
+        <w:rFonts w:ascii="Symbol" w:hAnsi="Symbol" w:hint="default"/>
+      </w:rPr>
+    </w:lvl>
+    <w:lvl w:ilvl="4" w:tplc="04090003" w:tentative="1">
+      <w:start w:val="1"/>
+      <w:numFmt w:val="bullet"/>
+      <w:lvlText w:val="o"/>
+      <w:lvlJc w:val="left"/>
+      <w:pPr>
+        <w:ind w:left="3600" w:hanging="360"/>
+      </w:pPr>
+      <w:rPr>
+        <w:rFonts w:ascii="Courier New" w:hAnsi="Courier New" w:cs="Courier New" w:hint="default"/>
+      </w:rPr>
+    </w:lvl>
+    <w:lvl w:ilvl="5" w:tplc="04090005" w:tentative="1">
+      <w:start w:val="1"/>
+      <w:numFmt w:val="bullet"/>
+      <w:lvlText w:val=""/>
+      <w:lvlJc w:val="left"/>
+      <w:pPr>
+        <w:ind w:left="4320" w:hanging="360"/>
+      </w:pPr>
+      <w:rPr>
+        <w:rFonts w:ascii="Wingdings" w:hAnsi="Wingdings" w:hint="default"/>
+      </w:rPr>
+    </w:lvl>
+    <w:lvl w:ilvl="6" w:tplc="04090001" w:tentative="1">
+      <w:start w:val="1"/>
+      <w:numFmt w:val="bullet"/>
+      <w:lvlText w:val=""/>
+      <w:lvlJc w:val="left"/>
+      <w:pPr>
+        <w:ind w:left="5040" w:hanging="360"/>
+      </w:pPr>
+      <w:rPr>
+        <w:rFonts w:ascii="Symbol" w:hAnsi="Symbol" w:hint="default"/>
+      </w:rPr>
+    </w:lvl>
+    <w:lvl w:ilvl="7" w:tplc="04090003" w:tentative="1">
+      <w:start w:val="1"/>
+      <w:numFmt w:val="bullet"/>
+      <w:lvlText w:val="o"/>
+      <w:lvlJc w:val="left"/>
+      <w:pPr>
+        <w:ind w:left="5760" w:hanging="360"/>
+      </w:pPr>
+      <w:rPr>
+        <w:rFonts w:ascii="Courier New" w:hAnsi="Courier New" w:cs="Courier New" w:hint="default"/>
+      </w:rPr>
+    </w:lvl>
+    <w:lvl w:ilvl="8" w:tplc="04090005" w:tentative="1">
+      <w:start w:val="1"/>
+      <w:numFmt w:val="bullet"/>
+      <w:lvlText w:val=""/>
+      <w:lvlJc w:val="left"/>
+      <w:pPr>
+        <w:ind w:left="6480" w:hanging="360"/>
+      </w:pPr>
+      <w:rPr>
+        <w:rFonts w:ascii="Wingdings" w:hAnsi="Wingdings" w:hint="default"/>
+      </w:rPr>
+    </w:lvl>
+  </w:abstractNum>
+  <w:abstractNum w:abstractNumId="19" w15:restartNumberingAfterBreak="0">
     <w:nsid w:val="399B35DE"/>
     <w:multiLevelType w:val="multilevel"/>
     <w:tmpl w:val="0409001F"/>
@@ -4961,7 +6157,120 @@
       </w:pPr>
     </w:lvl>
   </w:abstractNum>
-  <w:abstractNum w:abstractNumId="18" w15:restartNumberingAfterBreak="0">
+  <w:abstractNum w:abstractNumId="20" w15:restartNumberingAfterBreak="0">
+    <w:nsid w:val="4D977209"/>
+    <w:multiLevelType w:val="hybridMultilevel"/>
+    <w:tmpl w:val="223A78EE"/>
+    <w:lvl w:ilvl="0" w:tplc="04090001">
+      <w:start w:val="1"/>
+      <w:numFmt w:val="bullet"/>
+      <w:lvlText w:val=""/>
+      <w:lvlJc w:val="left"/>
+      <w:pPr>
+        <w:ind w:left="720" w:hanging="360"/>
+      </w:pPr>
+      <w:rPr>
+        <w:rFonts w:ascii="Symbol" w:hAnsi="Symbol" w:hint="default"/>
+      </w:rPr>
+    </w:lvl>
+    <w:lvl w:ilvl="1" w:tplc="04090003" w:tentative="1">
+      <w:start w:val="1"/>
+      <w:numFmt w:val="bullet"/>
+      <w:lvlText w:val="o"/>
+      <w:lvlJc w:val="left"/>
+      <w:pPr>
+        <w:ind w:left="1440" w:hanging="360"/>
+      </w:pPr>
+      <w:rPr>
+        <w:rFonts w:ascii="Courier New" w:hAnsi="Courier New" w:cs="Courier New" w:hint="default"/>
+      </w:rPr>
+    </w:lvl>
+    <w:lvl w:ilvl="2" w:tplc="04090005" w:tentative="1">
+      <w:start w:val="1"/>
+      <w:numFmt w:val="bullet"/>
+      <w:lvlText w:val=""/>
+      <w:lvlJc w:val="left"/>
+      <w:pPr>
+        <w:ind w:left="2160" w:hanging="360"/>
+      </w:pPr>
+      <w:rPr>
+        <w:rFonts w:ascii="Wingdings" w:hAnsi="Wingdings" w:hint="default"/>
+      </w:rPr>
+    </w:lvl>
+    <w:lvl w:ilvl="3" w:tplc="04090001" w:tentative="1">
+      <w:start w:val="1"/>
+      <w:numFmt w:val="bullet"/>
+      <w:lvlText w:val=""/>
+      <w:lvlJc w:val="left"/>
+      <w:pPr>
+        <w:ind w:left="2880" w:hanging="360"/>
+      </w:pPr>
+      <w:rPr>
+        <w:rFonts w:ascii="Symbol" w:hAnsi="Symbol" w:hint="default"/>
+      </w:rPr>
+    </w:lvl>
+    <w:lvl w:ilvl="4" w:tplc="04090003" w:tentative="1">
+      <w:start w:val="1"/>
+      <w:numFmt w:val="bullet"/>
+      <w:lvlText w:val="o"/>
+      <w:lvlJc w:val="left"/>
+      <w:pPr>
+        <w:ind w:left="3600" w:hanging="360"/>
+      </w:pPr>
+      <w:rPr>
+        <w:rFonts w:ascii="Courier New" w:hAnsi="Courier New" w:cs="Courier New" w:hint="default"/>
+      </w:rPr>
+    </w:lvl>
+    <w:lvl w:ilvl="5" w:tplc="04090005" w:tentative="1">
+      <w:start w:val="1"/>
+      <w:numFmt w:val="bullet"/>
+      <w:lvlText w:val=""/>
+      <w:lvlJc w:val="left"/>
+      <w:pPr>
+        <w:ind w:left="4320" w:hanging="360"/>
+      </w:pPr>
+      <w:rPr>
+        <w:rFonts w:ascii="Wingdings" w:hAnsi="Wingdings" w:hint="default"/>
+      </w:rPr>
+    </w:lvl>
+    <w:lvl w:ilvl="6" w:tplc="04090001" w:tentative="1">
+      <w:start w:val="1"/>
+      <w:numFmt w:val="bullet"/>
+      <w:lvlText w:val=""/>
+      <w:lvlJc w:val="left"/>
+      <w:pPr>
+        <w:ind w:left="5040" w:hanging="360"/>
+      </w:pPr>
+      <w:rPr>
+        <w:rFonts w:ascii="Symbol" w:hAnsi="Symbol" w:hint="default"/>
+      </w:rPr>
+    </w:lvl>
+    <w:lvl w:ilvl="7" w:tplc="04090003" w:tentative="1">
+      <w:start w:val="1"/>
+      <w:numFmt w:val="bullet"/>
+      <w:lvlText w:val="o"/>
+      <w:lvlJc w:val="left"/>
+      <w:pPr>
+        <w:ind w:left="5760" w:hanging="360"/>
+      </w:pPr>
+      <w:rPr>
+        <w:rFonts w:ascii="Courier New" w:hAnsi="Courier New" w:cs="Courier New" w:hint="default"/>
+      </w:rPr>
+    </w:lvl>
+    <w:lvl w:ilvl="8" w:tplc="04090005" w:tentative="1">
+      <w:start w:val="1"/>
+      <w:numFmt w:val="bullet"/>
+      <w:lvlText w:val=""/>
+      <w:lvlJc w:val="left"/>
+      <w:pPr>
+        <w:ind w:left="6480" w:hanging="360"/>
+      </w:pPr>
+      <w:rPr>
+        <w:rFonts w:ascii="Wingdings" w:hAnsi="Wingdings" w:hint="default"/>
+      </w:rPr>
+    </w:lvl>
+  </w:abstractNum>
+  <w:abstractNum w:abstractNumId="21" w15:restartNumberingAfterBreak="0">
     <w:nsid w:val="57D66744"/>
     <w:multiLevelType w:val="hybridMultilevel"/>
     <w:tmpl w:val="C330923E"/>
@@ -5047,7 +6356,7 @@
       </w:pPr>
     </w:lvl>
   </w:abstractNum>
-  <w:abstractNum w:abstractNumId="19" w15:restartNumberingAfterBreak="0">
+  <w:abstractNum w:abstractNumId="22" w15:restartNumberingAfterBreak="0">
     <w:nsid w:val="5AE37D05"/>
     <w:multiLevelType w:val="multilevel"/>
     <w:tmpl w:val="0409001F"/>
@@ -5133,7 +6442,7 @@
       </w:pPr>
     </w:lvl>
   </w:abstractNum>
-  <w:abstractNum w:abstractNumId="20" w15:restartNumberingAfterBreak="0">
+  <w:abstractNum w:abstractNumId="23" w15:restartNumberingAfterBreak="0">
     <w:nsid w:val="5FB27CE5"/>
     <w:multiLevelType w:val="multilevel"/>
     <w:tmpl w:val="0409001D"/>
@@ -5219,7 +6528,7 @@
       </w:pPr>
     </w:lvl>
   </w:abstractNum>
-  <w:abstractNum w:abstractNumId="21" w15:restartNumberingAfterBreak="0">
+  <w:abstractNum w:abstractNumId="24" w15:restartNumberingAfterBreak="0">
     <w:nsid w:val="68C63D97"/>
     <w:multiLevelType w:val="multilevel"/>
     <w:tmpl w:val="0409001F"/>
@@ -5305,7 +6614,7 @@
       </w:pPr>
     </w:lvl>
   </w:abstractNum>
-  <w:abstractNum w:abstractNumId="22" w15:restartNumberingAfterBreak="0">
+  <w:abstractNum w:abstractNumId="25" w15:restartNumberingAfterBreak="0">
     <w:nsid w:val="69953457"/>
     <w:multiLevelType w:val="hybridMultilevel"/>
     <w:tmpl w:val="79E47D80"/>
@@ -5391,7 +6700,7 @@
       </w:pPr>
     </w:lvl>
   </w:abstractNum>
-  <w:abstractNum w:abstractNumId="23" w15:restartNumberingAfterBreak="0">
+  <w:abstractNum w:abstractNumId="26" w15:restartNumberingAfterBreak="0">
     <w:nsid w:val="774201B3"/>
     <w:multiLevelType w:val="hybridMultilevel"/>
     <w:tmpl w:val="E396A8C6"/>
@@ -5477,7 +6786,7 @@
       </w:pPr>
     </w:lvl>
   </w:abstractNum>
-  <w:abstractNum w:abstractNumId="24" w15:restartNumberingAfterBreak="0">
+  <w:abstractNum w:abstractNumId="27" w15:restartNumberingAfterBreak="0">
     <w:nsid w:val="7A2D5FCD"/>
     <w:multiLevelType w:val="multilevel"/>
     <w:tmpl w:val="0409001F"/>
@@ -5594,7 +6903,7 @@
     <w:abstractNumId w:val="0"/>
   </w:num>
   <w:num w:numId="11">
-    <w:abstractNumId w:val="15"/>
+    <w:abstractNumId w:val="16"/>
   </w:num>
   <w:num w:numId="12">
     <w:abstractNumId w:val="9"/>
@@ -5618,7 +6927,7 @@
     <w:abstractNumId w:val="14"/>
   </w:num>
   <w:num w:numId="16">
-    <w:abstractNumId w:val="20"/>
+    <w:abstractNumId w:val="23"/>
   </w:num>
   <w:num w:numId="17">
     <w:abstractNumId w:val="13"/>
@@ -5627,7 +6936,7 @@
     <w:abstractNumId w:val="11"/>
   </w:num>
   <w:num w:numId="19">
-    <w:abstractNumId w:val="16"/>
+    <w:abstractNumId w:val="17"/>
   </w:num>
   <w:num w:numId="20">
     <w:abstractNumId w:val="9"/>
@@ -5648,31 +6957,40 @@
     </w:lvlOverride>
   </w:num>
   <w:num w:numId="24">
-    <w:abstractNumId w:val="23"/>
+    <w:abstractNumId w:val="26"/>
   </w:num>
   <w:num w:numId="25">
-    <w:abstractNumId w:val="18"/>
+    <w:abstractNumId w:val="21"/>
   </w:num>
   <w:num w:numId="26">
-    <w:abstractNumId w:val="22"/>
+    <w:abstractNumId w:val="25"/>
   </w:num>
   <w:num w:numId="27">
     <w:abstractNumId w:val="10"/>
   </w:num>
   <w:num w:numId="28">
-    <w:abstractNumId w:val="17"/>
+    <w:abstractNumId w:val="19"/>
   </w:num>
   <w:num w:numId="29">
     <w:abstractNumId w:val="12"/>
   </w:num>
   <w:num w:numId="30">
+    <w:abstractNumId w:val="27"/>
+  </w:num>
+  <w:num w:numId="31">
     <w:abstractNumId w:val="24"/>
   </w:num>
-  <w:num w:numId="31">
-    <w:abstractNumId w:val="21"/>
+  <w:num w:numId="32">
+    <w:abstractNumId w:val="22"/>
   </w:num>
-  <w:num w:numId="32">
-    <w:abstractNumId w:val="19"/>
+  <w:num w:numId="33">
+    <w:abstractNumId w:val="18"/>
+  </w:num>
+  <w:num w:numId="34">
+    <w:abstractNumId w:val="20"/>
+  </w:num>
+  <w:num w:numId="35">
+    <w:abstractNumId w:val="15"/>
   </w:num>
 </w:numbering>
 </file>
@@ -5799,6 +7117,7 @@
     <w:lsdException w:name="HTML Sample" w:semiHidden="1" w:unhideWhenUsed="1"/>
     <w:lsdException w:name="HTML Typewriter" w:semiHidden="1" w:unhideWhenUsed="1"/>
     <w:lsdException w:name="HTML Variable" w:semiHidden="1" w:unhideWhenUsed="1"/>
+    <w:lsdException w:name="Normal Table" w:semiHidden="1" w:unhideWhenUsed="1"/>
     <w:lsdException w:name="annotation subject" w:semiHidden="1" w:unhideWhenUsed="1"/>
     <w:lsdException w:name="No List" w:semiHidden="1" w:unhideWhenUsed="1"/>
     <w:lsdException w:name="Outline List 1" w:semiHidden="1" w:unhideWhenUsed="1"/>
@@ -5842,8 +7161,10 @@
     <w:lsdException w:name="Table Elegant" w:semiHidden="1" w:unhideWhenUsed="1"/>
     <w:lsdException w:name="Table Professional" w:semiHidden="1" w:unhideWhenUsed="1"/>
     <w:lsdException w:name="Table Subtle 1" w:semiHidden="1" w:unhideWhenUsed="1"/>
+    <w:lsdException w:name="Table Subtle 2" w:semiHidden="1" w:unhideWhenUsed="1"/>
     <w:lsdException w:name="Table Web 1" w:semiHidden="1" w:unhideWhenUsed="1"/>
     <w:lsdException w:name="Table Web 2" w:semiHidden="1" w:unhideWhenUsed="1"/>
+    <w:lsdException w:name="Table Web 3" w:semiHidden="1" w:unhideWhenUsed="1"/>
     <w:lsdException w:name="Balloon Text" w:semiHidden="1" w:unhideWhenUsed="1"/>
     <w:lsdException w:name="Table Grid" w:uiPriority="59"/>
     <w:lsdException w:name="Table Theme" w:semiHidden="1" w:unhideWhenUsed="1"/>
@@ -21505,6 +22826,7 @@
     <w:rsidRoot w:val="00711E64"/>
     <w:rsid w:val="00711E64"/>
     <w:rsid w:val="00734B90"/>
+    <w:rsid w:val="00A37A2D"/>
   </w:rsids>
   <m:mathPr>
     <m:mathFont m:val="Cambria Math"/>
@@ -21650,6 +22972,7 @@
     <w:lsdException w:name="HTML Sample" w:semiHidden="1" w:unhideWhenUsed="1"/>
     <w:lsdException w:name="HTML Typewriter" w:semiHidden="1" w:unhideWhenUsed="1"/>
     <w:lsdException w:name="HTML Variable" w:semiHidden="1" w:unhideWhenUsed="1"/>
+    <w:lsdException w:name="Normal Table" w:semiHidden="1" w:unhideWhenUsed="1"/>
     <w:lsdException w:name="annotation subject" w:semiHidden="1" w:unhideWhenUsed="1"/>
     <w:lsdException w:name="No List" w:semiHidden="1" w:unhideWhenUsed="1"/>
     <w:lsdException w:name="Outline List 1" w:semiHidden="1" w:unhideWhenUsed="1"/>
@@ -21693,8 +23016,10 @@
     <w:lsdException w:name="Table Elegant" w:semiHidden="1" w:unhideWhenUsed="1"/>
     <w:lsdException w:name="Table Professional" w:semiHidden="1" w:unhideWhenUsed="1"/>
     <w:lsdException w:name="Table Subtle 1" w:semiHidden="1" w:unhideWhenUsed="1"/>
+    <w:lsdException w:name="Table Subtle 2" w:semiHidden="1" w:unhideWhenUsed="1"/>
     <w:lsdException w:name="Table Web 1" w:semiHidden="1" w:unhideWhenUsed="1"/>
     <w:lsdException w:name="Table Web 2" w:semiHidden="1" w:unhideWhenUsed="1"/>
+    <w:lsdException w:name="Table Web 3" w:semiHidden="1" w:unhideWhenUsed="1"/>
     <w:lsdException w:name="Balloon Text" w:semiHidden="1" w:unhideWhenUsed="1"/>
     <w:lsdException w:name="Table Grid" w:uiPriority="39"/>
     <w:lsdException w:name="Table Theme" w:semiHidden="1" w:unhideWhenUsed="1"/>
@@ -22355,18 +23680,18 @@
 </file>
 
 <file path=customXml/item2.xml><?xml version="1.0" encoding="utf-8"?>
-<mappings xmlns="http://schemas.microsoft.com/pics">
-  <picture>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</picture>
-</mappings>
-</file>
-
-<file path=customXml/item3.xml><?xml version="1.0" encoding="utf-8"?>
 <?mso-contentType ?>
 <FormTemplates xmlns="http://schemas.microsoft.com/sharepoint/v3/contenttype/forms">
   <Display>DocumentLibraryForm</Display>
   <Edit>AssetEditForm</Edit>
   <New>DocumentLibraryForm</New>
 </FormTemplates>
+</file>
+
+<file path=customXml/item3.xml><?xml version="1.0" encoding="utf-8"?>
+<mappings xmlns="http://schemas.microsoft.com/pics">
+  <picture>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</picture>
+</mappings>
 </file>
 
 <file path=customXml/item4.xml><?xml version="1.0" encoding="utf-8"?>
@@ -22382,6 +23707,14 @@
 </file>
 
 <file path=customXml/itemProps2.xml><?xml version="1.0" encoding="utf-8"?>
+<ds:datastoreItem xmlns:ds="http://schemas.openxmlformats.org/officeDocument/2006/customXml" ds:itemID="{32AB97DE-7C71-4533-96FA-5DADA06BFD0C}">
+  <ds:schemaRefs>
+    <ds:schemaRef ds:uri="http://schemas.microsoft.com/sharepoint/v3/contenttype/forms"/>
+  </ds:schemaRefs>
+</ds:datastoreItem>
+</file>
+
+<file path=customXml/itemProps3.xml><?xml version="1.0" encoding="utf-8"?>
 <ds:datastoreItem xmlns:ds="http://schemas.openxmlformats.org/officeDocument/2006/customXml" ds:itemID="{F679E4D8-73D9-412D-B716-777944E71373}">
   <ds:schemaRefs>
     <ds:schemaRef ds:uri="http://schemas.microsoft.com/pics"/>
@@ -22389,16 +23722,8 @@
 </ds:datastoreItem>
 </file>
 
-<file path=customXml/itemProps3.xml><?xml version="1.0" encoding="utf-8"?>
-<ds:datastoreItem xmlns:ds="http://schemas.openxmlformats.org/officeDocument/2006/customXml" ds:itemID="{32AB97DE-7C71-4533-96FA-5DADA06BFD0C}">
-  <ds:schemaRefs>
-    <ds:schemaRef ds:uri="http://schemas.microsoft.com/sharepoint/v3/contenttype/forms"/>
-  </ds:schemaRefs>
-</ds:datastoreItem>
-</file>
-
 <file path=customXml/itemProps4.xml><?xml version="1.0" encoding="utf-8"?>
-<ds:datastoreItem xmlns:ds="http://schemas.openxmlformats.org/officeDocument/2006/customXml" ds:itemID="{4D421F4E-A23C-44FF-B6A8-FC5E569B3830}">
+<ds:datastoreItem xmlns:ds="http://schemas.openxmlformats.org/officeDocument/2006/customXml" ds:itemID="{941A90FB-AC71-4E91-B340-0FAC8518F13E}">
   <ds:schemaRefs>
     <ds:schemaRef ds:uri="http://schemas.openxmlformats.org/officeDocument/2006/bibliography"/>
   </ds:schemaRefs>

</xml_diff>